<commit_message>
Update blog content: Ferrari vs Williams analysis
Refined and corrected details in the blog post about the Ferrari vs Williams rivalry. Adjusted technical references (e.g., SF75, FW47) and improved phrasing for readability and accuracy.
</commit_message>
<xml_diff>
--- a/blog-module/blog-entries/20250520GF/WilliamsVsFerrari.docx
+++ b/blog-module/blog-entries/20250520GF/WilliamsVsFerrari.docx
@@ -76,7 +76,7 @@
         <w:rPr>
           <w:rtl w:val="0"/>
         </w:rPr>
-        <w:t xml:space="preserve">Μπαίνουμε σε μια φάση της σεζόν όπου δεν μιλάνε μόνο τα μονοθέσια, αλλά… ουρλιάζουν! Και το δίλημμα που ξεχωρίζει είναι ποια ομάδα θα κυριαρχήσει στο μέσο του grid: η ιταλική Ferrari ή η βρετανική Williams; Παράλληλα, έχουμε ντέρμπι οδηγών με τέσσερις χαρακτήρες που δεν μασάνε: ο Σαρλ Λεκλέρ, ο Λιούις Χάμιλτον από τη μία πλευρά, και ο Κάρλος Σάινθ με τον Άλεξ Άλμπον από την άλλη. Ας δούμε πώς εξελίσσεται αυτή η «μάχη των χρωμάτων» και των ταλαντούχων πιλότων, με λίγο… λάδι στον κινητήρα! 🏎️💥</w:t>
+        <w:t xml:space="preserve">Μπαίνουμε σε μια φάση της σεζόν όπου δεν μιλάνε μόνο τα μονοθέσια, αλλά… ουρλιάζουν! Και το δίλημμα που ξεχωρίζει είναι ποια ομάδα θα κυριαρχήσει στο μέσο του grid: η ιταλική Ferrari ή η βρετανική Williams; Παράλληλα, έχουμε ντέρμπι οδηγών με τέσσερις χαρακτήρες που δεν μασάνε: ο Σαρλ Λεκλέρ, ο Λιούις Χάμιλτον από τη μία πλευρά, και ο Κάρλος Σάινθ με τον Άλεξ Άλμπον από την άλλη. Ας δούμε πώς εξελίσσεται αυτή η «μάχη των χρωμάτων» και των ταλαντούχων πιλότων, με λίγο… λάδι στην φωτιά! 🏎️💥</w:t>
       </w:r>
     </w:p>
     <w:p>
@@ -127,7 +127,7 @@
         <w:rPr>
           <w:rtl w:val="0"/>
         </w:rPr>
-        <w:t xml:space="preserve">Η Ferrari έρχεται από ένα κακό αποτέλεσμα στην Ίμολα, όπου και οι δύο οδηγοί έμειναν εκτός δεκάδας στο Q2, παρόλο που το μονοθέσιο W16 έδειχνε υποσχόμενο στον αγώνα.</w:t>
+        <w:t xml:space="preserve">Η Ferrari έρχεται από ένα κακό αποτέλεσμα στην Ίμολα, όπου και οι δύο οδηγοί έμειναν εκτός δεκάδας στο Q2, παρόλο που το μονοθέσιο SF75 έδειχνε υποσχόμενο στον αγώνα.</w:t>
       </w:r>
     </w:p>
     <w:p>
@@ -174,7 +174,7 @@
         <w:rPr>
           <w:rtl w:val="0"/>
         </w:rPr>
-        <w:t xml:space="preserve">: Υψηλότερο drop-off (~0.10 δευτ./γύρο με τη μεσαία γόμα) σε σχέση με τους αντιπάλους, που οδήγησε σε στρατηγικές αναποδιές όταν έκαναν το πρώτο τους pit-stop πολύ νωρίς.</w:t>
+        <w:t xml:space="preserve">: Υψηλότερο drop-off (~0.10 δευτ./γύρο με τη μεσαία γόμα) σε σχέση με τους αντιπάλους, που οδήγησε σε στρατηγικές αναποδιές όταν έκαναν το πρώτο τους pit-stop.</w:t>
         <w:br w:type="textWrapping"/>
       </w:r>
     </w:p>
@@ -198,7 +198,7 @@
         <w:rPr>
           <w:rtl w:val="0"/>
         </w:rPr>
-        <w:t xml:space="preserve">: Ο Λεκλέρ, παρότι τεχνικά ταχύς, έχασε χρόνο με μπλοκαρίσματα φρένων στα κρίσιμα σημεία, ενώ ο Χάμιλτον – στον πρώτο του αγώνα με τους κόκκινους – έδειξε ψυχραιμία στα φρένα, κάνοντας μεγάλα stint με σκληρή γόμα (αλλά δεν απέφυγε την P11).</w:t>
+        <w:t xml:space="preserve">: Ο Λεκλέρ, παρότι τεχνικά ταχύς, έχασε χρόνο με μπλοκαρίσματα φρένων στα κρίσιμα σημεία, ενώ ο Χάμιλτον – στον πρώτο του καλό αγώνα με τους κόκκινους – έδειξε ψυχραιμία στα φρένα, κάνοντας μεγάλα stint με σκληρή γόμα.</w:t>
         <w:br w:type="textWrapping"/>
       </w:r>
     </w:p>
@@ -211,7 +211,7 @@
         <w:rPr>
           <w:rtl w:val="0"/>
         </w:rPr>
-        <w:t xml:space="preserve">Το ερώτημα είναι: Μπορεί η Ferrari να ανακάμψει με τις επερχόμενες αναβαθμίσεις στο πάτωμα και τα νέα αεροδυναμικά πακέτα; Αν βρουν το σωστό «παζλ» στους αεραγωγούς φρένων και στο diffuser, ίσως ξαναδούμε «πύρινα» κόκκινα να πετάνε μπροστά. 🔴</w:t>
+        <w:t xml:space="preserve">Το ερώτημα είναι: Μπορεί η Ferrari να ανακάμψει με τις επερχόμενες αναβαθμίσεις στο πάτωμα και τα νέα αεροδυναμικά πακέτα; Αν βρουν το σωστό «παζλ» στους αεραγωγούς φρένων και στο diffuser, ίσως ξαναδούμε κόκκινα μονοθέσια να πετάνε μπροστά. 🔴</w:t>
       </w:r>
     </w:p>
     <w:p>
@@ -285,7 +285,7 @@
         <w:rPr>
           <w:rtl w:val="0"/>
         </w:rPr>
-        <w:t xml:space="preserve">: Σάινθ P8 &amp; Άλμπον P5, με το μονοθέσιο FW48 να αποδεικνύει εξαιρετική ευστάθεια στις εναλλαγές κατεύθυνσης.</w:t>
+        <w:t xml:space="preserve">: Σάινθ P8 &amp; Άλμπον P5, με το μονοθέσιο FW47 να αποδεικνύει εξαιρετική ευστάθεια στις εναλλαγές κατεύθυνσης.</w:t>
         <w:br w:type="textWrapping"/>
       </w:r>
     </w:p>
@@ -309,7 +309,7 @@
         <w:rPr>
           <w:rtl w:val="0"/>
         </w:rPr>
-        <w:t xml:space="preserve">: ~2.3–2.45 δευτ. κατά μέσο όρο, ψηλά στην κατάταξη των γρηγορότερων τροχοδρομων – άξια που έφερε ο νέος μηχανισμός αλλαγής πίσω δοκού.</w:t>
+        <w:t xml:space="preserve">: ~2.3–2.45 δευτ. κατά μέσο όρο, ψηλά στην κατάταξη των γρηγορότερων pitstops – άξια που έφερε ο νέος μηχανισμός αλλαγής πίσω δοκού.</w:t>
         <w:br w:type="textWrapping"/>
       </w:r>
     </w:p>
@@ -333,7 +333,7 @@
         <w:rPr>
           <w:rtl w:val="0"/>
         </w:rPr>
-        <w:t xml:space="preserve">: Οι Ιάπωνες μηχανικοί της Mercedes power unit και τα updates στο πάτωμα λειτούργησαν υπέρ των Williams, δίνοντάς τους ανταγωνιστικό pace στις ευθείες (μέση ταχύτητα ~221 km/h).</w:t>
+        <w:t xml:space="preserve">: Οι μηχανικοί της Mercedes power unit και τα updates στο πάτωμα λειτούργησαν υπέρ των Williams, δίνοντάς τους ανταγωνιστικό pace στις ευθείες (μέση ταχύτητα ~221 km/h).</w:t>
         <w:br w:type="textWrapping"/>
       </w:r>
     </w:p>
@@ -346,7 +346,7 @@
         <w:rPr>
           <w:rtl w:val="0"/>
         </w:rPr>
-        <w:t xml:space="preserve">Ο Σάινθ δείχνει να έχει ξαναβρεί το χαμόγελό του, κερδίζοντας μάχες με τα DRS + ERS boost στην τελική ευθεία. Ο Άλμπον, με τον επιθετικό του οδηγικό στιλ, εκμεταλλεύεται την άψογη διαχείριση θερμοκρασίας ελαστικών (drop-off ~0.08 δευτ.), κρατώντας ψηλά τη Williams. Και οι δύο πιλότοι, πασπαλισμένοι με βρετανική επιμονή, βρίσκονται σταθερά μέσα στη δεκάδα – μια αναγέννηση για το θρύλο του Grove. 🔵</w:t>
+        <w:t xml:space="preserve">Ο Σάινθ δείχνει να έχει ξαναβρεί το χαμόγελό του, κερδίζοντας μάχες με τα DRS + ERS boost στην τελική ευθεία. Ο Άλμπον, με τον επιθετικό του οδηγικό στυλ, εκμεταλλεύεται την άψογη διαχείριση θερμοκρασίας ελαστικών (drop-off ~0.08 δευτ.), κρατώντας ψηλά τη Williams. Και οι δύο πιλότοι, εμποτισμένοι πλεον με βρετανική επιμονή, βρίσκονται σταθερά μέσα στη δεκάδα – μια αναγέννηση για το θρύλο του Grove. 🔵</w:t>
       </w:r>
     </w:p>
     <w:p>
@@ -488,7 +488,7 @@
         <w:rPr>
           <w:rtl w:val="0"/>
         </w:rPr>
-        <w:t xml:space="preserve">Αν «κλειδώσει» τη σωστή θερμική διαχείριση, μπορεί να εκτοξεύσει τη Ferrari πίσω μπροστά.</w:t>
+        <w:t xml:space="preserve">Αν «κλειδώσει» τη σωστή θερμική διαχείριση, μπορεί να εκτοξεύσει τη Ferrari μπροστά.</w:t>
         <w:br w:type="textWrapping"/>
       </w:r>
     </w:p>
@@ -523,7 +523,7 @@
         <w:rPr>
           <w:rtl w:val="0"/>
         </w:rPr>
-        <w:t xml:space="preserve">Ο «μεταγραφιάς» που δεν περίμενε κανείς να λάμψει τόσο νωρίς στη Williams.</w:t>
+        <w:t xml:space="preserve">Ο «μεταγραφιάς» που δεν περίμενε κανείς να λάμψει τόσο νωρίς στη Williams μιας και ζήτησε 1 χρόνο προσαρμογής.</w:t>
         <w:br w:type="textWrapping"/>
       </w:r>
     </w:p>
@@ -540,7 +540,7 @@
         <w:rPr>
           <w:rtl w:val="0"/>
         </w:rPr>
-        <w:t xml:space="preserve">Αξιοποιεί άψογα το DRS zone, ειδικά μετά από Virtual SC.</w:t>
+        <w:t xml:space="preserve">Αξιοποιεί άψογα το DRS zone, ειδικά μετά από SC.</w:t>
         <w:br w:type="textWrapping"/>
       </w:r>
     </w:p>
@@ -605,7 +605,7 @@
         <w:rPr>
           <w:rtl w:val="0"/>
         </w:rPr>
-        <w:t xml:space="preserve">Το σκηνικό: Ferrari vs Williams, κόκκινοι vs μπλε, και στα κόκκινα helmets, Χάμιλτον vs Λεκλέρ, ενώ στα μπλε, Σάινθ vs Άλμπον. 🍿 Όποιος βρει το σωστό μείγμα ανάμεσα σε μια γρήγορη Quali και ένα «τολμηρό» race stint, θα κερδίσει πρώτος το χειροκρότημα!</w:t>
+        <w:t xml:space="preserve">Το σκηνικό: Ferrari vs Williams, κόκκινοι vs μπλε, και στα κόκκινα μονοθέσια, Χάμιλτον vs Λεκλέρ, ενώ στα μπλε, Σάινθ vs Άλμπον. 🍿 Όποιος βρει το σωστό μείγμα ανάμεσα σε μια γρήγορη Quali και ένα «τολμηρό» race stint, θα κερδίσει πρώτος το χειροκρότημα!</w:t>
       </w:r>
     </w:p>
     <w:p>
@@ -644,7 +644,7 @@
           <w:szCs w:val="34"/>
           <w:rtl w:val="0"/>
         </w:rPr>
-        <w:t xml:space="preserve">Spicy Προοπτικές</w:t>
+        <w:t xml:space="preserve">Προοπτικές</w:t>
       </w:r>
     </w:p>
     <w:p>
@@ -691,7 +691,7 @@
         <w:rPr>
           <w:rtl w:val="0"/>
         </w:rPr>
-        <w:t xml:space="preserve">: Το επόμενο τεστ είναι… we’ll see! Αν οι Ιταλοί φέρουν το νέο diffuser, μπορεί να δούμε φτερούγες στον αέρα. Αν οι Άγγλοι βελτιώσουν το ERS harvesting, τα πανιά τους θα γεμίσουν.</w:t>
+        <w:t xml:space="preserve">: Το επόμενο τεστ είναι… we’ll see! Αν οι Ιταλοί φέρουν το νέο diffuser, μπορεί να τα δούμε να πετάνε. Αν οι Άγγλοι βελτιώσουν το ERS harvesting, έχουν αέρα στα πανιά τους να σαλπάρουν.</w:t>
         <w:br w:type="textWrapping"/>
       </w:r>
     </w:p>
@@ -728,7 +728,7 @@
         <w:rPr>
           <w:rtl w:val="0"/>
         </w:rPr>
-        <w:t xml:space="preserve">Οπόταν, ετοιμαστείτε για μάχες στην πίστα και εντός ραντάρ! Ferrari vs Williams, με τέσσερις πιλότους που δεν αφήνουν στιγμή αναπτήρα αναμμένο 🔥🏁. Ποιος θα αντέξει μέχρι την καρώ και ποιος θα μείνει εκτός… δεκάδας; Stay tuned! 😉</w:t>
+        <w:t xml:space="preserve">Οπότε, ετοιμαστείτε για μάχες στην πίστα και εντός pitlane! Ferrari vs Williams, με τέσσερις πιλότους που δεν αφήνουν στιγμή τα μάτια τους απο την πίστα🔥🏁. Ποιος θα αντέξει μέχρι την καρό και ποιος θα μείνει εκτός… δεκάδας; Stay tuned! 😉</w:t>
       </w:r>
     </w:p>
     <w:p>

</xml_diff>